<commit_message>
Lab6 | Feita comparação da BER. Falta comparação da eficiência espectral.
</commit_message>
<xml_diff>
--- a/Labs/Lab6/Relatório 6.docx
+++ b/Labs/Lab6/Relatório 6.docx
@@ -163,7 +163,10 @@
       </w:r>
       <w:proofErr w:type="spellEnd"/>
       <w:r>
-        <w:t xml:space="preserve"> do MATLAB. Os sinais 2-FSK e 4-FSK foram gerados com frequências múltiplas de 1000 Hz, </w:t>
+        <w:t xml:space="preserve"> do MATLAB. Os sinais 2-FSK e 4-FSK foram gerados com frequências múl</w:t>
+      </w:r>
+      <w:r>
+        <w:t xml:space="preserve">tiplas de 1000 Hz, </w:t>
       </w:r>
       <w:proofErr w:type="spellStart"/>
       <w:r>
@@ -171,13 +174,8 @@
       </w:r>
       <w:proofErr w:type="spellEnd"/>
       <w:r>
-        <w:t xml:space="preserve"> = 2000 </w:t>
-      </w:r>
-      <w:proofErr w:type="spellStart"/>
-      <w:r>
-        <w:t>sym</w:t>
-      </w:r>
-      <w:proofErr w:type="spellEnd"/>
+        <w:t xml:space="preserve"> = 2000 símbolos</w:t>
+      </w:r>
       <w:r>
         <w:t xml:space="preserve">/s e </w:t>
       </w:r>
@@ -436,7 +434,7 @@
         </w:rPr>
         <w:lastRenderedPageBreak/>
         <w:pict>
-          <v:shape id="_x0000_i1030" type="#_x0000_t75" style="width:424.5pt;height:318.05pt">
+          <v:shape id="_x0000_i1027" type="#_x0000_t75" style="width:424.5pt;height:318.05pt">
             <v:imagedata r:id="rId7" o:title="BFSK_tempo"/>
           </v:shape>
         </w:pict>
@@ -476,7 +474,7 @@
           <w:color w:val="000000" w:themeColor="text1"/>
         </w:rPr>
         <w:pict>
-          <v:shape id="_x0000_i1035" type="#_x0000_t75" style="width:424.5pt;height:318.05pt">
+          <v:shape id="_x0000_i1028" type="#_x0000_t75" style="width:424.5pt;height:318.05pt">
             <v:imagedata r:id="rId8" o:title="4-FSK_freq"/>
           </v:shape>
         </w:pict>
@@ -526,7 +524,7 @@
           <w:color w:val="000000" w:themeColor="text1"/>
         </w:rPr>
         <w:pict>
-          <v:shape id="_x0000_i1036" type="#_x0000_t75" style="width:424.5pt;height:318.05pt">
+          <v:shape id="_x0000_i1029" type="#_x0000_t75" style="width:424.5pt;height:318.05pt">
             <v:imagedata r:id="rId9" o:title="4-FSK_tempo"/>
           </v:shape>
         </w:pict>
@@ -635,8 +633,73 @@
           <w:sz w:val="28"/>
         </w:rPr>
       </w:pPr>
+      <w:r>
+        <w:rPr>
+          <w:sz w:val="28"/>
+        </w:rPr>
+        <w:lastRenderedPageBreak/>
+        <w:tab/>
+      </w:r>
+      <w:r>
+        <w:rPr>
+          <w:sz w:val="28"/>
+        </w:rPr>
+        <w:t>Comparando-se as modulações M-PSK, M-QAM e M-FSK em termos de BER, é possível observar que a principal diferença é que a BER</w:t>
+      </w:r>
+      <w:r>
+        <w:rPr>
+          <w:sz w:val="28"/>
+        </w:rPr>
+        <w:t xml:space="preserve"> do</w:t>
+      </w:r>
+      <w:r>
+        <w:rPr>
+          <w:sz w:val="28"/>
+        </w:rPr>
+        <w:t xml:space="preserve"> M-FSK melhora com o aumento de M, enquanto que o M-PSK e o M-QAM pioram. Isso ocorre porque</w:t>
+      </w:r>
+      <w:r>
+        <w:rPr>
+          <w:sz w:val="28"/>
+        </w:rPr>
+        <w:t xml:space="preserve"> para</w:t>
+      </w:r>
+      <w:r>
+        <w:rPr>
+          <w:sz w:val="28"/>
+        </w:rPr>
+        <w:t xml:space="preserve"> o M-PSK e o M-QAM, conforme M aumenta, maior a interferência que um símbolo fará no outro</w:t>
+      </w:r>
+      <w:r>
+        <w:rPr>
+          <w:sz w:val="28"/>
+        </w:rPr>
+        <w:t xml:space="preserve"> devido à presença do ruído gaussiano</w:t>
+      </w:r>
+      <w:r>
+        <w:rPr>
+          <w:sz w:val="28"/>
+        </w:rPr>
+        <w:t>. Em outras palavras, mais próximos os símbolos estarão no diagrama de constelações. O que não ocorre na modulação M-FSK, pois, por se tratar de uma modulação ortogonal, a distância entre os símbolos não varia com o M.</w:t>
+      </w:r>
       <w:bookmarkStart w:id="0" w:name="_GoBack"/>
       <w:bookmarkEnd w:id="0"/>
+    </w:p>
+    <w:p>
+      <w:pPr>
+        <w:spacing w:line="360" w:lineRule="auto"/>
+        <w:jc w:val="both"/>
+        <w:rPr>
+          <w:sz w:val="28"/>
+          <w:u w:val="single"/>
+        </w:rPr>
+      </w:pPr>
+      <w:r>
+        <w:rPr>
+          <w:sz w:val="28"/>
+        </w:rPr>
+        <w:tab/>
+      </w:r>
     </w:p>
     <w:p>
       <w:pPr>

</xml_diff>

<commit_message>
Lab6 | Relatório finalizado; Feita a análise comparativa da eficiência espectral.
</commit_message>
<xml_diff>
--- a/Labs/Lab6/Relatório 6.docx
+++ b/Labs/Lab6/Relatório 6.docx
@@ -1,6 +1,6 @@
 
 <file path=word/document.xml><?xml version="1.0" encoding="utf-8"?>
-<w:document xmlns:wpc="http://schemas.microsoft.com/office/word/2010/wordprocessingCanvas" xmlns:cx="http://schemas.microsoft.com/office/drawing/2014/chartex" xmlns:mc="http://schemas.openxmlformats.org/markup-compatibility/2006" xmlns:o="urn:schemas-microsoft-com:office:office" xmlns:r="http://schemas.openxmlformats.org/officeDocument/2006/relationships" xmlns:m="http://schemas.openxmlformats.org/officeDocument/2006/math" xmlns:v="urn:schemas-microsoft-com:vml" xmlns:wp14="http://schemas.microsoft.com/office/word/2010/wordprocessingDrawing" xmlns:wp="http://schemas.openxmlformats.org/drawingml/2006/wordprocessingDrawing" xmlns:w10="urn:schemas-microsoft-com:office:word" xmlns:w="http://schemas.openxmlformats.org/wordprocessingml/2006/main" xmlns:w14="http://schemas.microsoft.com/office/word/2010/wordml" xmlns:w15="http://schemas.microsoft.com/office/word/2012/wordml" xmlns:w16se="http://schemas.microsoft.com/office/word/2015/wordml/symex" xmlns:wpg="http://schemas.microsoft.com/office/word/2010/wordprocessingGroup" xmlns:wpi="http://schemas.microsoft.com/office/word/2010/wordprocessingInk" xmlns:wne="http://schemas.microsoft.com/office/word/2006/wordml" xmlns:wps="http://schemas.microsoft.com/office/word/2010/wordprocessingShape" mc:Ignorable="w14 w15 w16se wp14">
+<w:document xmlns:wpc="http://schemas.microsoft.com/office/word/2010/wordprocessingCanvas" xmlns:cx="http://schemas.microsoft.com/office/drawing/2014/chartex" xmlns:cx1="http://schemas.microsoft.com/office/drawing/2015/9/8/chartex" xmlns:cx2="http://schemas.microsoft.com/office/drawing/2015/10/21/chartex" xmlns:cx3="http://schemas.microsoft.com/office/drawing/2016/5/9/chartex" xmlns:cx4="http://schemas.microsoft.com/office/drawing/2016/5/10/chartex" xmlns:cx5="http://schemas.microsoft.com/office/drawing/2016/5/11/chartex" xmlns:cx6="http://schemas.microsoft.com/office/drawing/2016/5/12/chartex" xmlns:cx7="http://schemas.microsoft.com/office/drawing/2016/5/13/chartex" xmlns:cx8="http://schemas.microsoft.com/office/drawing/2016/5/14/chartex" xmlns:mc="http://schemas.openxmlformats.org/markup-compatibility/2006" xmlns:aink="http://schemas.microsoft.com/office/drawing/2016/ink" xmlns:am3d="http://schemas.microsoft.com/office/drawing/2017/model3d" xmlns:o="urn:schemas-microsoft-com:office:office" xmlns:r="http://schemas.openxmlformats.org/officeDocument/2006/relationships" xmlns:m="http://schemas.openxmlformats.org/officeDocument/2006/math" xmlns:v="urn:schemas-microsoft-com:vml" xmlns:wp14="http://schemas.microsoft.com/office/word/2010/wordprocessingDrawing" xmlns:wp="http://schemas.openxmlformats.org/drawingml/2006/wordprocessingDrawing" xmlns:w10="urn:schemas-microsoft-com:office:word" xmlns:w="http://schemas.openxmlformats.org/wordprocessingml/2006/main" xmlns:w14="http://schemas.microsoft.com/office/word/2010/wordml" xmlns:w15="http://schemas.microsoft.com/office/word/2012/wordml" xmlns:w16cid="http://schemas.microsoft.com/office/word/2016/wordml/cid" xmlns:w16se="http://schemas.microsoft.com/office/word/2015/wordml/symex" xmlns:wpg="http://schemas.microsoft.com/office/word/2010/wordprocessingGroup" xmlns:wpi="http://schemas.microsoft.com/office/word/2010/wordprocessingInk" xmlns:wne="http://schemas.microsoft.com/office/word/2006/wordml" xmlns:wps="http://schemas.microsoft.com/office/word/2010/wordprocessingShape" mc:Ignorable="w14 w15 w16se w16cid wp14">
   <w:body>
     <w:p>
       <w:pPr>
@@ -78,16 +78,8 @@
         <w:rPr>
           <w:color w:val="000000" w:themeColor="text1"/>
         </w:rPr>
-        <w:t xml:space="preserve"> </w:t>
-      </w:r>
-      <w:proofErr w:type="spellStart"/>
-      <w:r>
-        <w:rPr>
-          <w:color w:val="000000" w:themeColor="text1"/>
-        </w:rPr>
-        <w:t>Tokikawa</w:t>
-      </w:r>
-      <w:proofErr w:type="spellEnd"/>
+        <w:t xml:space="preserve"> Tokikawa</w:t>
+      </w:r>
     </w:p>
     <w:p>
       <w:pPr>
@@ -243,7 +235,7 @@
             <v:path o:extrusionok="f" gradientshapeok="t" o:connecttype="rect"/>
             <o:lock v:ext="edit" aspectratio="t"/>
           </v:shapetype>
-          <v:shape id="_x0000_i1025" type="#_x0000_t75" style="width:424.5pt;height:318.05pt">
+          <v:shape id="_x0000_i1025" type="#_x0000_t75" style="width:424.5pt;height:318pt">
             <v:imagedata r:id="rId4" o:title="BER_M-FSK"/>
           </v:shape>
         </w:pict>
@@ -292,7 +284,7 @@
         </w:rPr>
         <w:lastRenderedPageBreak/>
         <w:pict>
-          <v:shape id="_x0000_i1026" type="#_x0000_t75" style="width:424.5pt;height:318.05pt">
+          <v:shape id="_x0000_i1026" type="#_x0000_t75" style="width:424.5pt;height:318pt">
             <v:imagedata r:id="rId5" o:title="BFSK_Coerente"/>
           </v:shape>
         </w:pict>
@@ -434,7 +426,7 @@
         </w:rPr>
         <w:lastRenderedPageBreak/>
         <w:pict>
-          <v:shape id="_x0000_i1027" type="#_x0000_t75" style="width:424.5pt;height:318.05pt">
+          <v:shape id="_x0000_i1027" type="#_x0000_t75" style="width:424.5pt;height:318pt">
             <v:imagedata r:id="rId7" o:title="BFSK_tempo"/>
           </v:shape>
         </w:pict>
@@ -474,7 +466,7 @@
           <w:color w:val="000000" w:themeColor="text1"/>
         </w:rPr>
         <w:pict>
-          <v:shape id="_x0000_i1028" type="#_x0000_t75" style="width:424.5pt;height:318.05pt">
+          <v:shape id="_x0000_i1028" type="#_x0000_t75" style="width:424.5pt;height:318pt">
             <v:imagedata r:id="rId8" o:title="4-FSK_freq"/>
           </v:shape>
         </w:pict>
@@ -524,7 +516,7 @@
           <w:color w:val="000000" w:themeColor="text1"/>
         </w:rPr>
         <w:pict>
-          <v:shape id="_x0000_i1029" type="#_x0000_t75" style="width:424.5pt;height:318.05pt">
+          <v:shape id="_x0000_i1029" type="#_x0000_t75" style="width:424.5pt;height:318pt">
             <v:imagedata r:id="rId9" o:title="4-FSK_tempo"/>
           </v:shape>
         </w:pict>
@@ -584,27 +576,32 @@
         <w:spacing w:line="360" w:lineRule="auto"/>
         <w:jc w:val="both"/>
         <w:rPr>
+          <w:szCs w:val="22"/>
+        </w:rPr>
+      </w:pPr>
+      <w:r>
+        <w:rPr>
           <w:sz w:val="28"/>
         </w:rPr>
-      </w:pPr>
-      <w:r>
-        <w:rPr>
-          <w:sz w:val="28"/>
-        </w:rPr>
         <w:tab/>
+      </w:r>
+      <w:r>
+        <w:rPr>
+          <w:szCs w:val="22"/>
+        </w:rPr>
         <w:t>A figura 1 mostra que conforme o M aumenta, o BER melhora, ou seja, é necessária uma energia de bit (</w:t>
       </w:r>
       <w:proofErr w:type="spellStart"/>
       <w:r>
         <w:rPr>
-          <w:sz w:val="28"/>
+          <w:szCs w:val="22"/>
         </w:rPr>
         <w:t>Eb</w:t>
       </w:r>
       <w:proofErr w:type="spellEnd"/>
       <w:r>
         <w:rPr>
-          <w:sz w:val="28"/>
+          <w:szCs w:val="22"/>
         </w:rPr>
         <w:t>) menor para ter uma mesma taxa de erro de bit. Já a figura 2 mostra que BFSK coerente apresenta uma BER melhor que o não coerente.</w:t>
       </w:r>
@@ -614,12 +611,12 @@
         <w:spacing w:line="360" w:lineRule="auto"/>
         <w:jc w:val="both"/>
         <w:rPr>
-          <w:sz w:val="28"/>
-        </w:rPr>
-      </w:pPr>
-      <w:r>
-        <w:rPr>
-          <w:sz w:val="28"/>
+          <w:szCs w:val="22"/>
+        </w:rPr>
+      </w:pPr>
+      <w:r>
+        <w:rPr>
+          <w:szCs w:val="22"/>
         </w:rPr>
         <w:tab/>
         <w:t>Com relação aos sinais gerados para transmissão, podemos observar que os sinais no tempo apresentam períodos com senoides de frequências diferenciadas e os espectros apresentam picos nessas frequências. Ao se comparar os espectros do BFSK e do 4-FSK é possível observar um aumento da faixa de banda utilizada para realizar a transmissão.</w:t>
@@ -630,85 +627,440 @@
         <w:spacing w:line="360" w:lineRule="auto"/>
         <w:jc w:val="both"/>
         <w:rPr>
+          <w:szCs w:val="22"/>
+        </w:rPr>
+      </w:pPr>
+      <w:r>
+        <w:rPr>
+          <w:szCs w:val="22"/>
+        </w:rPr>
+        <w:tab/>
+      </w:r>
+      <w:r>
+        <w:rPr>
+          <w:szCs w:val="22"/>
+        </w:rPr>
+        <w:t>Comparando-se as modulações M-PSK, M-QAM e M-FSK em termos de BER, é possível observar que a principal diferença é que a BER</w:t>
+      </w:r>
+      <w:r>
+        <w:rPr>
+          <w:szCs w:val="22"/>
+        </w:rPr>
+        <w:t xml:space="preserve"> do</w:t>
+      </w:r>
+      <w:r>
+        <w:rPr>
+          <w:szCs w:val="22"/>
+        </w:rPr>
+        <w:t xml:space="preserve"> M-FSK melhora com o aumento de M, enquanto que o M-PSK e o M-QAM pioram. Isso ocorre porque</w:t>
+      </w:r>
+      <w:r>
+        <w:rPr>
+          <w:szCs w:val="22"/>
+        </w:rPr>
+        <w:t xml:space="preserve"> para</w:t>
+      </w:r>
+      <w:r>
+        <w:rPr>
+          <w:szCs w:val="22"/>
+        </w:rPr>
+        <w:t xml:space="preserve"> o M-PSK e o M-QAM, conforme M aumenta, maior a </w:t>
+      </w:r>
+      <w:r>
+        <w:rPr>
+          <w:szCs w:val="22"/>
+        </w:rPr>
+        <w:lastRenderedPageBreak/>
+        <w:t>interferência que um símbolo fará no outro</w:t>
+      </w:r>
+      <w:r>
+        <w:rPr>
+          <w:szCs w:val="22"/>
+        </w:rPr>
+        <w:t xml:space="preserve"> devido à presença do ruído gaussiano</w:t>
+      </w:r>
+      <w:r>
+        <w:rPr>
+          <w:szCs w:val="22"/>
+        </w:rPr>
+        <w:t>. Em outras palavras, mais próximos os símbolos estarão no diagrama de constelações. O que não ocorre na modulação M-FSK, pois, por se tratar de uma modulação ortogonal, a distância entre os símbolos não varia com o M.</w:t>
+      </w:r>
+    </w:p>
+    <w:p>
+      <w:pPr>
+        <w:spacing w:line="360" w:lineRule="auto"/>
+        <w:jc w:val="both"/>
+        <w:rPr>
+          <w:szCs w:val="22"/>
+        </w:rPr>
+      </w:pPr>
+      <w:r>
+        <w:rPr>
+          <w:szCs w:val="22"/>
+        </w:rPr>
+        <w:tab/>
+      </w:r>
+      <w:r>
+        <w:rPr>
+          <w:szCs w:val="22"/>
+        </w:rPr>
+        <w:t xml:space="preserve">Em relação à eficiência espectral entre as modulações citadas anteriormente, </w:t>
+      </w:r>
+      <w:r>
+        <w:rPr>
+          <w:szCs w:val="22"/>
+        </w:rPr>
+        <w:t>foi possível obter a</w:t>
+      </w:r>
+      <w:r>
+        <w:rPr>
+          <w:szCs w:val="22"/>
+        </w:rPr>
+        <w:t xml:space="preserve"> tabela abaixo </w:t>
+      </w:r>
+      <w:r>
+        <w:rPr>
+          <w:szCs w:val="22"/>
+        </w:rPr>
+        <w:t xml:space="preserve">a qual </w:t>
+      </w:r>
+      <w:r>
+        <w:rPr>
+          <w:szCs w:val="22"/>
+        </w:rPr>
+        <w:t xml:space="preserve">apresenta alguns resultados </w:t>
+      </w:r>
+      <w:r>
+        <w:rPr>
+          <w:szCs w:val="22"/>
+        </w:rPr>
+        <w:t>práticos</w:t>
+      </w:r>
+      <w:r>
+        <w:rPr>
+          <w:szCs w:val="22"/>
+        </w:rPr>
+        <w:t>.</w:t>
+      </w:r>
+    </w:p>
+    <w:p>
+      <w:pPr>
+        <w:spacing w:after="0" w:line="360" w:lineRule="auto"/>
+        <w:jc w:val="center"/>
+        <w:rPr>
+          <w:sz w:val="20"/>
+          <w:szCs w:val="18"/>
+        </w:rPr>
+      </w:pPr>
+      <w:r>
+        <w:rPr>
+          <w:sz w:val="20"/>
+          <w:szCs w:val="18"/>
+        </w:rPr>
+        <w:t>Tabela 1: Eficiência espectral experimental por modulação</w:t>
+      </w:r>
+    </w:p>
+    <w:tbl>
+      <w:tblPr>
+        <w:tblStyle w:val="Tabelacomgrade"/>
+        <w:tblW w:w="0" w:type="auto"/>
+        <w:jc w:val="center"/>
+        <w:tblLook w:val="04A0" w:firstRow="1" w:lastRow="0" w:firstColumn="1" w:lastColumn="0" w:noHBand="0" w:noVBand="1"/>
+      </w:tblPr>
+      <w:tblGrid>
+        <w:gridCol w:w="1696"/>
+        <w:gridCol w:w="3828"/>
+      </w:tblGrid>
+      <w:tr>
+        <w:trPr>
+          <w:jc w:val="center"/>
+        </w:trPr>
+        <w:tc>
+          <w:tcPr>
+            <w:tcW w:w="1696" w:type="dxa"/>
+            <w:vAlign w:val="center"/>
+          </w:tcPr>
+          <w:p>
+            <w:pPr>
+              <w:spacing w:line="360" w:lineRule="auto"/>
+              <w:jc w:val="center"/>
+              <w:rPr>
+                <w:b/>
+                <w:bCs/>
+                <w:sz w:val="28"/>
+              </w:rPr>
+            </w:pPr>
+            <w:r>
+              <w:rPr>
+                <w:b/>
+                <w:bCs/>
+                <w:sz w:val="28"/>
+              </w:rPr>
+              <w:t>Modulação</w:t>
+            </w:r>
+          </w:p>
+        </w:tc>
+        <w:tc>
+          <w:tcPr>
+            <w:tcW w:w="3828" w:type="dxa"/>
+            <w:vAlign w:val="center"/>
+          </w:tcPr>
+          <w:p>
+            <w:pPr>
+              <w:spacing w:line="360" w:lineRule="auto"/>
+              <w:jc w:val="center"/>
+              <w:rPr>
+                <w:b/>
+                <w:bCs/>
+                <w:sz w:val="28"/>
+              </w:rPr>
+            </w:pPr>
+            <w:r>
+              <w:rPr>
+                <w:b/>
+                <w:bCs/>
+                <w:sz w:val="28"/>
+              </w:rPr>
+              <w:t xml:space="preserve">Eficiência </w:t>
+            </w:r>
+            <w:r>
+              <w:rPr>
+                <w:b/>
+                <w:bCs/>
+                <w:sz w:val="28"/>
+              </w:rPr>
+              <w:t>e</w:t>
+            </w:r>
+            <w:r>
+              <w:rPr>
+                <w:b/>
+                <w:bCs/>
+                <w:sz w:val="28"/>
+              </w:rPr>
+              <w:t>spectral obtida</w:t>
+            </w:r>
+          </w:p>
+        </w:tc>
+      </w:tr>
+      <w:tr>
+        <w:trPr>
+          <w:jc w:val="center"/>
+        </w:trPr>
+        <w:tc>
+          <w:tcPr>
+            <w:tcW w:w="1696" w:type="dxa"/>
+            <w:vAlign w:val="center"/>
+          </w:tcPr>
+          <w:p>
+            <w:pPr>
+              <w:spacing w:line="360" w:lineRule="auto"/>
+              <w:jc w:val="center"/>
+              <w:rPr>
+                <w:sz w:val="28"/>
+              </w:rPr>
+            </w:pPr>
+            <w:r>
+              <w:rPr>
+                <w:sz w:val="28"/>
+              </w:rPr>
+              <w:t>M-PSK</w:t>
+            </w:r>
+          </w:p>
+        </w:tc>
+        <w:tc>
+          <w:tcPr>
+            <w:tcW w:w="3828" w:type="dxa"/>
+            <w:vAlign w:val="center"/>
+          </w:tcPr>
+          <w:p>
+            <w:pPr>
+              <w:spacing w:line="360" w:lineRule="auto"/>
+              <w:jc w:val="center"/>
+              <w:rPr>
+                <w:sz w:val="28"/>
+              </w:rPr>
+            </w:pPr>
+            <w:r>
+              <w:rPr>
+                <w:sz w:val="28"/>
+              </w:rPr>
+              <w:t>1,92</w:t>
+            </w:r>
+          </w:p>
+        </w:tc>
+      </w:tr>
+      <w:tr>
+        <w:trPr>
+          <w:jc w:val="center"/>
+        </w:trPr>
+        <w:tc>
+          <w:tcPr>
+            <w:tcW w:w="1696" w:type="dxa"/>
+            <w:vAlign w:val="center"/>
+          </w:tcPr>
+          <w:p>
+            <w:pPr>
+              <w:spacing w:line="360" w:lineRule="auto"/>
+              <w:jc w:val="center"/>
+              <w:rPr>
+                <w:sz w:val="28"/>
+              </w:rPr>
+            </w:pPr>
+            <w:r>
+              <w:rPr>
+                <w:sz w:val="28"/>
+              </w:rPr>
+              <w:t>M-QAM</w:t>
+            </w:r>
+          </w:p>
+        </w:tc>
+        <w:tc>
+          <w:tcPr>
+            <w:tcW w:w="3828" w:type="dxa"/>
+            <w:vAlign w:val="center"/>
+          </w:tcPr>
+          <w:p>
+            <w:pPr>
+              <w:spacing w:line="360" w:lineRule="auto"/>
+              <w:jc w:val="center"/>
+              <w:rPr>
+                <w:sz w:val="28"/>
+              </w:rPr>
+            </w:pPr>
+            <w:r>
+              <w:rPr>
+                <w:sz w:val="28"/>
+              </w:rPr>
+              <w:t>2,56</w:t>
+            </w:r>
+          </w:p>
+        </w:tc>
+      </w:tr>
+      <w:tr>
+        <w:trPr>
+          <w:jc w:val="center"/>
+        </w:trPr>
+        <w:tc>
+          <w:tcPr>
+            <w:tcW w:w="1696" w:type="dxa"/>
+            <w:vAlign w:val="center"/>
+          </w:tcPr>
+          <w:p>
+            <w:pPr>
+              <w:spacing w:line="360" w:lineRule="auto"/>
+              <w:jc w:val="center"/>
+              <w:rPr>
+                <w:sz w:val="28"/>
+              </w:rPr>
+            </w:pPr>
+            <w:r>
+              <w:rPr>
+                <w:sz w:val="28"/>
+              </w:rPr>
+              <w:t>M-FSK</w:t>
+            </w:r>
+          </w:p>
+        </w:tc>
+        <w:tc>
+          <w:tcPr>
+            <w:tcW w:w="3828" w:type="dxa"/>
+            <w:vAlign w:val="center"/>
+          </w:tcPr>
+          <w:p>
+            <w:pPr>
+              <w:spacing w:line="360" w:lineRule="auto"/>
+              <w:jc w:val="center"/>
+              <w:rPr>
+                <w:sz w:val="28"/>
+              </w:rPr>
+            </w:pPr>
+            <w:r>
+              <w:rPr>
+                <w:sz w:val="28"/>
+              </w:rPr>
+              <w:t>0,5</w:t>
+            </w:r>
+          </w:p>
+        </w:tc>
+      </w:tr>
+    </w:tbl>
+    <w:p>
+      <w:pPr>
+        <w:spacing w:before="240" w:line="360" w:lineRule="auto"/>
+        <w:jc w:val="both"/>
+        <w:rPr>
+          <w:szCs w:val="22"/>
+        </w:rPr>
+      </w:pPr>
+      <w:r>
+        <w:rPr>
           <w:sz w:val="28"/>
         </w:rPr>
+        <w:tab/>
+      </w:r>
+      <w:r>
+        <w:rPr>
+          <w:szCs w:val="22"/>
+        </w:rPr>
+        <w:t>Onde a eficiência espectral foi calculada como a taxa de transmissão de bits (Rb) divida pela banda (B) utilizada na transmissão.</w:t>
+      </w:r>
+    </w:p>
+    <w:p>
+      <w:pPr>
+        <w:spacing w:line="360" w:lineRule="auto"/>
+        <w:jc w:val="both"/>
+        <w:rPr>
+          <w:szCs w:val="22"/>
+        </w:rPr>
       </w:pPr>
       <w:r>
         <w:rPr>
           <w:sz w:val="28"/>
         </w:rPr>
-        <w:lastRenderedPageBreak/>
         <w:tab/>
       </w:r>
       <w:r>
         <w:rPr>
-          <w:sz w:val="28"/>
-        </w:rPr>
-        <w:t>Comparando-se as modulações M-PSK, M-QAM e M-FSK em termos de BER, é possível observar que a principal diferença é que a BER</w:t>
-      </w:r>
-      <w:r>
-        <w:rPr>
-          <w:sz w:val="28"/>
-        </w:rPr>
-        <w:t xml:space="preserve"> do</w:t>
-      </w:r>
-      <w:r>
-        <w:rPr>
-          <w:sz w:val="28"/>
-        </w:rPr>
-        <w:t xml:space="preserve"> M-FSK melhora com o aumento de M, enquanto que o M-PSK e o M-QAM pioram. Isso ocorre porque</w:t>
-      </w:r>
-      <w:r>
-        <w:rPr>
-          <w:sz w:val="28"/>
-        </w:rPr>
-        <w:t xml:space="preserve"> para</w:t>
-      </w:r>
-      <w:r>
-        <w:rPr>
-          <w:sz w:val="28"/>
-        </w:rPr>
-        <w:t xml:space="preserve"> o M-PSK e o M-QAM, conforme M aumenta, maior a interferência que um símbolo fará no outro</w:t>
-      </w:r>
-      <w:r>
-        <w:rPr>
-          <w:sz w:val="28"/>
-        </w:rPr>
-        <w:t xml:space="preserve"> devido à presença do ruído gaussiano</w:t>
-      </w:r>
-      <w:r>
-        <w:rPr>
-          <w:sz w:val="28"/>
-        </w:rPr>
-        <w:t>. Em outras palavras, mais próximos os símbolos estarão no diagrama de constelações. O que não ocorre na modulação M-FSK, pois, por se tratar de uma modulação ortogonal, a distância entre os símbolos não varia com o M.</w:t>
+          <w:szCs w:val="22"/>
+        </w:rPr>
+        <w:t>Os resultados obtidos foram coerentes com o que era esperado</w:t>
+      </w:r>
+      <w:r>
+        <w:rPr>
+          <w:szCs w:val="22"/>
+        </w:rPr>
+        <w:t>, de acordo com a teoria</w:t>
+      </w:r>
+      <w:r>
+        <w:rPr>
+          <w:szCs w:val="22"/>
+        </w:rPr>
+        <w:t xml:space="preserve">. A modulação FSK apresenta baixa eficiência espectral, sendo um dos grandes desafios para a utilização da mesma comercialmente. As modulações PSK e QAM apresentaram </w:t>
+      </w:r>
+      <w:r>
+        <w:rPr>
+          <w:szCs w:val="22"/>
+        </w:rPr>
+        <w:t xml:space="preserve">boa eficiência, com ligeira vantagem para a QAM. </w:t>
+      </w:r>
+    </w:p>
+    <w:p>
+      <w:pPr>
+        <w:spacing w:line="360" w:lineRule="auto"/>
+        <w:jc w:val="both"/>
+        <w:rPr>
+          <w:szCs w:val="22"/>
+        </w:rPr>
+      </w:pPr>
+      <w:r>
+        <w:rPr>
+          <w:szCs w:val="22"/>
+        </w:rPr>
+        <w:tab/>
+        <w:t>Os valores absolutos obtidos na tabela 1 podem não representar corretamente o que a literatura indica, visto que a análise da banda utilizada nas transmissões para cada modulação foi feita visualmente, podendo variar com outros métodos de decisão mais analíticos. No entanto, como o mesmo critério de decisão foi utilizado para todas as modulações, a análise qualitativa da comparação entre as mesmas pode ser realizada.</w:t>
       </w:r>
       <w:bookmarkStart w:id="0" w:name="_GoBack"/>
       <w:bookmarkEnd w:id="0"/>
-    </w:p>
-    <w:p>
-      <w:pPr>
-        <w:spacing w:line="360" w:lineRule="auto"/>
-        <w:jc w:val="both"/>
-        <w:rPr>
-          <w:sz w:val="28"/>
-          <w:u w:val="single"/>
-        </w:rPr>
-      </w:pPr>
-      <w:r>
-        <w:rPr>
-          <w:sz w:val="28"/>
-        </w:rPr>
-        <w:tab/>
-      </w:r>
-    </w:p>
-    <w:p>
-      <w:pPr>
-        <w:spacing w:line="360" w:lineRule="auto"/>
-        <w:jc w:val="both"/>
-        <w:rPr>
-          <w:sz w:val="28"/>
-        </w:rPr>
-      </w:pPr>
     </w:p>
     <w:sectPr>
       <w:pgSz w:w="11906" w:h="16838"/>
@@ -721,7 +1073,7 @@
 </file>
 
 <file path=word/styles.xml><?xml version="1.0" encoding="utf-8"?>
-<w:styles xmlns:mc="http://schemas.openxmlformats.org/markup-compatibility/2006" xmlns:r="http://schemas.openxmlformats.org/officeDocument/2006/relationships" xmlns:w="http://schemas.openxmlformats.org/wordprocessingml/2006/main" xmlns:w14="http://schemas.microsoft.com/office/word/2010/wordml" xmlns:w15="http://schemas.microsoft.com/office/word/2012/wordml" xmlns:w16se="http://schemas.microsoft.com/office/word/2015/wordml/symex" mc:Ignorable="w14 w15 w16se">
+<w:styles xmlns:mc="http://schemas.openxmlformats.org/markup-compatibility/2006" xmlns:r="http://schemas.openxmlformats.org/officeDocument/2006/relationships" xmlns:w="http://schemas.openxmlformats.org/wordprocessingml/2006/main" xmlns:w14="http://schemas.microsoft.com/office/word/2010/wordml" xmlns:w15="http://schemas.microsoft.com/office/word/2012/wordml" xmlns:w16cid="http://schemas.microsoft.com/office/word/2016/wordml/cid" xmlns:w16se="http://schemas.microsoft.com/office/word/2015/wordml/symex" mc:Ignorable="w14 w15 w16se w16cid">
   <w:docDefaults>
     <w:rPrDefault>
       <w:rPr>
@@ -737,7 +1089,7 @@
       </w:pPr>
     </w:pPrDefault>
   </w:docDefaults>
-  <w:latentStyles w:defLockedState="0" w:defUIPriority="99" w:defSemiHidden="0" w:defUnhideWhenUsed="0" w:defQFormat="0" w:count="371">
+  <w:latentStyles w:defLockedState="0" w:defUIPriority="99" w:defSemiHidden="0" w:defUnhideWhenUsed="0" w:defQFormat="0" w:count="376">
     <w:lsdException w:name="Normal" w:uiPriority="0" w:qFormat="1"/>
     <w:lsdException w:name="heading 1" w:uiPriority="9" w:qFormat="1"/>
     <w:lsdException w:name="heading 2" w:semiHidden="1" w:uiPriority="9" w:unhideWhenUsed="1" w:qFormat="1"/>
@@ -843,7 +1195,6 @@
     <w:lsdException w:name="HTML Sample" w:semiHidden="1" w:unhideWhenUsed="1"/>
     <w:lsdException w:name="HTML Typewriter" w:semiHidden="1" w:unhideWhenUsed="1"/>
     <w:lsdException w:name="HTML Variable" w:semiHidden="1" w:unhideWhenUsed="1"/>
-    <w:lsdException w:name="Normal Table" w:semiHidden="1" w:unhideWhenUsed="1"/>
     <w:lsdException w:name="annotation subject" w:semiHidden="1" w:unhideWhenUsed="1"/>
     <w:lsdException w:name="No List" w:semiHidden="1" w:unhideWhenUsed="1"/>
     <w:lsdException w:name="Outline List 1" w:semiHidden="1" w:unhideWhenUsed="1"/>
@@ -886,11 +1237,8 @@
     <w:lsdException w:name="Table Contemporary" w:semiHidden="1" w:unhideWhenUsed="1"/>
     <w:lsdException w:name="Table Elegant" w:semiHidden="1" w:unhideWhenUsed="1"/>
     <w:lsdException w:name="Table Professional" w:semiHidden="1" w:unhideWhenUsed="1"/>
-    <w:lsdException w:name="Table Subtle 1" w:semiHidden="1" w:unhideWhenUsed="1"/>
     <w:lsdException w:name="Table Subtle 2" w:semiHidden="1" w:unhideWhenUsed="1"/>
     <w:lsdException w:name="Table Web 1" w:semiHidden="1" w:unhideWhenUsed="1"/>
-    <w:lsdException w:name="Table Web 2" w:semiHidden="1" w:unhideWhenUsed="1"/>
-    <w:lsdException w:name="Table Web 3" w:semiHidden="1" w:unhideWhenUsed="1"/>
     <w:lsdException w:name="Balloon Text" w:semiHidden="1" w:unhideWhenUsed="1"/>
     <w:lsdException w:name="Table Grid" w:uiPriority="39"/>
     <w:lsdException w:name="Table Theme" w:semiHidden="1" w:unhideWhenUsed="1"/>
@@ -1109,6 +1457,11 @@
     <w:lsdException w:name="List Table 5 Dark Accent 6" w:uiPriority="50"/>
     <w:lsdException w:name="List Table 6 Colorful Accent 6" w:uiPriority="51"/>
     <w:lsdException w:name="List Table 7 Colorful Accent 6" w:uiPriority="52"/>
+    <w:lsdException w:name="Mention" w:semiHidden="1" w:unhideWhenUsed="1"/>
+    <w:lsdException w:name="Smart Hyperlink" w:semiHidden="1" w:unhideWhenUsed="1"/>
+    <w:lsdException w:name="Hashtag" w:semiHidden="1" w:unhideWhenUsed="1"/>
+    <w:lsdException w:name="Unresolved Mention" w:semiHidden="1" w:unhideWhenUsed="1"/>
+    <w:lsdException w:name="Smart Link" w:semiHidden="1" w:unhideWhenUsed="1"/>
   </w:latentStyles>
   <w:style w:type="paragraph" w:default="1" w:styleId="Normal">
     <w:name w:val="Normal"/>
@@ -1182,6 +1535,25 @@
       <w:sz w:val="28"/>
       <w:szCs w:val="28"/>
     </w:rPr>
+  </w:style>
+  <w:style w:type="table" w:styleId="Tabelacomgrade">
+    <w:name w:val="Table Grid"/>
+    <w:basedOn w:val="Tabelanormal"/>
+    <w:uiPriority w:val="39"/>
+    <w:rsid w:val="00AE4F10"/>
+    <w:pPr>
+      <w:spacing w:after="0" w:line="240" w:lineRule="auto"/>
+    </w:pPr>
+    <w:tblPr>
+      <w:tblBorders>
+        <w:top w:val="single" w:sz="4" w:space="0" w:color="auto"/>
+        <w:left w:val="single" w:sz="4" w:space="0" w:color="auto"/>
+        <w:bottom w:val="single" w:sz="4" w:space="0" w:color="auto"/>
+        <w:right w:val="single" w:sz="4" w:space="0" w:color="auto"/>
+        <w:insideH w:val="single" w:sz="4" w:space="0" w:color="auto"/>
+        <w:insideV w:val="single" w:sz="4" w:space="0" w:color="auto"/>
+      </w:tblBorders>
+    </w:tblPr>
   </w:style>
 </w:styles>
 </file>

</xml_diff>